<commit_message>
Added arrow/enter vertical navigation for points
</commit_message>
<xml_diff>
--- a/R Inleiding.docx
+++ b/R Inleiding.docx
@@ -79,13 +79,18 @@
         <w:tblLook w:val="04A0" w:firstRow="1" w:lastRow="0" w:firstColumn="1" w:lastColumn="0" w:noHBand="0" w:noVBand="1"/>
       </w:tblPr>
       <w:tblGrid>
-        <w:gridCol w:w="2127"/>
-        <w:gridCol w:w="7543"/>
+        <w:gridCol w:w="2436"/>
+        <w:gridCol w:w="2437"/>
+        <w:gridCol w:w="2436"/>
+        <w:gridCol w:w="2437"/>
       </w:tblGrid>
       <w:tr>
         <w:tc>
           <w:tcPr>
-            <w:tcW w:w="2127" w:type="dxa"/>
+            <w:tcW w:w="2436" w:type="dxa"/>
+            <w:tcBorders>
+              <w:right w:val="single" w:sz="4" w:space="0" w:color="auto"/>
+            </w:tcBorders>
           </w:tcPr>
           <w:p>
             <w:pPr>
@@ -98,7 +103,13 @@
         </w:tc>
         <w:tc>
           <w:tcPr>
-            <w:tcW w:w="7543" w:type="dxa"/>
+            <w:tcW w:w="2437" w:type="dxa"/>
+            <w:tcBorders>
+              <w:top w:val="single" w:sz="4" w:space="0" w:color="auto"/>
+              <w:left w:val="single" w:sz="4" w:space="0" w:color="auto"/>
+              <w:bottom w:val="single" w:sz="4" w:space="0" w:color="auto"/>
+              <w:right w:val="thinThickThinSmallGap" w:sz="24" w:space="0" w:color="auto"/>
+            </w:tcBorders>
           </w:tcPr>
           <w:p>
             <w:pPr>
@@ -106,6 +117,41 @@
             </w:pPr>
             <w:r>
               <w:t>Voor de herfstvakantie</w:t>
+            </w:r>
+          </w:p>
+        </w:tc>
+        <w:tc>
+          <w:tcPr>
+            <w:tcW w:w="2436" w:type="dxa"/>
+            <w:tcBorders>
+              <w:top w:val="single" w:sz="4" w:space="0" w:color="auto"/>
+              <w:left w:val="thinThickThinSmallGap" w:sz="24" w:space="0" w:color="auto"/>
+              <w:bottom w:val="single" w:sz="4" w:space="0" w:color="auto"/>
+              <w:right w:val="single" w:sz="4" w:space="0" w:color="auto"/>
+            </w:tcBorders>
+          </w:tcPr>
+          <w:p>
+            <w:pPr>
+              <w:pStyle w:val="Geenafstand"/>
+            </w:pPr>
+            <w:r>
+              <w:t>LENTERAPPORT</w:t>
+            </w:r>
+          </w:p>
+        </w:tc>
+        <w:tc>
+          <w:tcPr>
+            <w:tcW w:w="2437" w:type="dxa"/>
+            <w:tcBorders>
+              <w:left w:val="single" w:sz="4" w:space="0" w:color="auto"/>
+            </w:tcBorders>
+          </w:tcPr>
+          <w:p>
+            <w:pPr>
+              <w:pStyle w:val="Geenafstand"/>
+            </w:pPr>
+            <w:r>
+              <w:t>Voor de paasvakantie</w:t>
             </w:r>
           </w:p>
         </w:tc>
@@ -113,7 +159,10 @@
       <w:tr>
         <w:tc>
           <w:tcPr>
-            <w:tcW w:w="2127" w:type="dxa"/>
+            <w:tcW w:w="2436" w:type="dxa"/>
+            <w:tcBorders>
+              <w:right w:val="single" w:sz="4" w:space="0" w:color="auto"/>
+            </w:tcBorders>
           </w:tcPr>
           <w:p>
             <w:pPr>
@@ -132,7 +181,13 @@
         </w:tc>
         <w:tc>
           <w:tcPr>
-            <w:tcW w:w="7543" w:type="dxa"/>
+            <w:tcW w:w="2437" w:type="dxa"/>
+            <w:tcBorders>
+              <w:top w:val="single" w:sz="4" w:space="0" w:color="auto"/>
+              <w:left w:val="single" w:sz="4" w:space="0" w:color="auto"/>
+              <w:bottom w:val="single" w:sz="4" w:space="0" w:color="auto"/>
+              <w:right w:val="thinThickThinSmallGap" w:sz="24" w:space="0" w:color="auto"/>
+            </w:tcBorders>
           </w:tcPr>
           <w:p>
             <w:pPr>
@@ -140,42 +195,18 @@
             </w:pPr>
             <w:r>
               <w:t>Eind januari</w:t>
-            </w:r>
-          </w:p>
-        </w:tc>
-      </w:tr>
-      <w:tr>
-        <w:tc>
-          <w:tcPr>
-            <w:tcW w:w="2127" w:type="dxa"/>
-          </w:tcPr>
-          <w:p>
-            <w:pPr>
-              <w:pStyle w:val="Geenafstand"/>
-            </w:pPr>
-            <w:r>
-              <w:t>LENTERAPPORT</w:t>
             </w:r>
           </w:p>
         </w:tc>
         <w:tc>
           <w:tcPr>
-            <w:tcW w:w="7543" w:type="dxa"/>
-          </w:tcPr>
-          <w:p>
-            <w:pPr>
-              <w:pStyle w:val="Geenafstand"/>
-            </w:pPr>
-            <w:r>
-              <w:t>Voor de paasvakantie</w:t>
-            </w:r>
-          </w:p>
-        </w:tc>
-      </w:tr>
-      <w:tr>
-        <w:tc>
-          <w:tcPr>
-            <w:tcW w:w="2127" w:type="dxa"/>
+            <w:tcW w:w="2436" w:type="dxa"/>
+            <w:tcBorders>
+              <w:top w:val="single" w:sz="4" w:space="0" w:color="auto"/>
+              <w:left w:val="thinThickThinSmallGap" w:sz="24" w:space="0" w:color="auto"/>
+              <w:bottom w:val="single" w:sz="4" w:space="0" w:color="auto"/>
+              <w:right w:val="single" w:sz="4" w:space="0" w:color="auto"/>
+            </w:tcBorders>
           </w:tcPr>
           <w:p>
             <w:pPr>
@@ -194,7 +225,10 @@
         </w:tc>
         <w:tc>
           <w:tcPr>
-            <w:tcW w:w="7543" w:type="dxa"/>
+            <w:tcW w:w="2437" w:type="dxa"/>
+            <w:tcBorders>
+              <w:left w:val="single" w:sz="4" w:space="0" w:color="auto"/>
+            </w:tcBorders>
           </w:tcPr>
           <w:p>
             <w:pPr>
@@ -278,13 +312,13 @@
         <w:t>ste</w:t>
       </w:r>
       <w:r>
-        <w:t xml:space="preserve"> leerjaar! Zij krijgen ook na elk leesthema een themarapportje </w:t>
-      </w:r>
-      <w:r>
-        <w:t xml:space="preserve">lezen </w:t>
-      </w:r>
-      <w:r>
-        <w:t>mee.</w:t>
+        <w:t xml:space="preserve"> leerjaar! Zij krijgen </w:t>
+      </w:r>
+      <w:r>
+        <w:t>een apart leesrapportje mee na elke leeskern</w:t>
+      </w:r>
+      <w:r>
+        <w:t>.</w:t>
       </w:r>
     </w:p>
     <w:p>
@@ -312,7 +346,25 @@
         <w:rPr>
           <w:b/>
         </w:rPr>
-        <w:t>leerhouding (leren leren)</w:t>
+        <w:t>we</w:t>
+      </w:r>
+      <w:r>
+        <w:rPr>
+          <w:b/>
+        </w:rPr>
+        <w:t>r</w:t>
+      </w:r>
+      <w:r>
+        <w:rPr>
+          <w:b/>
+        </w:rPr>
+        <w:t>k</w:t>
+      </w:r>
+      <w:r>
+        <w:rPr>
+          <w:b/>
+        </w:rPr>
+        <w:t>houding (leren leren)</w:t>
       </w:r>
       <w:r>
         <w:t xml:space="preserve"> zijn er jaar- en periodepunten. </w:t>
@@ -333,7 +385,13 @@
         <w:t>jaarpunten</w:t>
       </w:r>
       <w:r>
-        <w:t xml:space="preserve"> zijn doelen die we in het leerjaar van uw kind een heel jaar lang nastreven en evalueren. Zo ziet u ook de vooruitgang daarin. </w:t>
+        <w:t xml:space="preserve"> </w:t>
+      </w:r>
+      <w:r>
+        <w:t>gaan we</w:t>
+      </w:r>
+      <w:r>
+        <w:t xml:space="preserve"> een heel jaar lang nastreven en evalueren. Zo ziet u ook de vooruitgang daarin. </w:t>
       </w:r>
     </w:p>
     <w:p>
@@ -351,7 +409,7 @@
         <w:t>periodepunten</w:t>
       </w:r>
       <w:r>
-        <w:t xml:space="preserve"> komen per leerjaar slechts 1 keer in het rapport. Ze kwamen die periode expliciet aan bod in de klas. Deze doelen worden doorheen de basisschool (van instapklas tot 6</w:t>
+        <w:t xml:space="preserve"> komen per leerjaar slechts 1 keer in het rapport. Ze kwamen die periode expliciet aan bod in de klas. Deze doelen worden van instapklas tot 6</w:t>
       </w:r>
       <w:r>
         <w:rPr>
@@ -360,7 +418,13 @@
         <w:t>de</w:t>
       </w:r>
       <w:r>
-        <w:t xml:space="preserve"> leerjaar) echter meermaals opgepikt en komen dus ook een aantal keer terug in de oudercontacten en rapporten.</w:t>
+        <w:t xml:space="preserve"> leerjaar </w:t>
+      </w:r>
+      <w:r>
+        <w:t>wel</w:t>
+      </w:r>
+      <w:r>
+        <w:t xml:space="preserve"> meermaals opgepikt en komen dus ook een aantal keer terug in de oudercontacten en rapporten.</w:t>
       </w:r>
     </w:p>
     <w:p>
@@ -385,22 +449,22 @@
         <w:t xml:space="preserve"> ook een belangrijke factor, waar je vaak verder mee komt dan met talent of aanleg. Daarom </w:t>
       </w:r>
       <w:r>
-        <w:t xml:space="preserve">geven ook dat een plaatsje in ons rapport, </w:t>
-      </w:r>
-      <w:r>
-        <w:t>op een ludieke manier met batterijtjes.</w:t>
-      </w:r>
-    </w:p>
-    <w:p>
-      <w:pPr>
-        <w:pStyle w:val="Geenafstand"/>
-        <w:ind w:left="284"/>
-      </w:pPr>
-      <w:r>
-        <w:t xml:space="preserve">Hoe opgeladen kwam je naar school? </w:t>
-      </w:r>
-      <w:r>
-        <w:sym w:font="Wingdings" w:char="F04A"/>
+        <w:t xml:space="preserve">geven </w:t>
+      </w:r>
+      <w:r>
+        <w:t xml:space="preserve">we </w:t>
+      </w:r>
+      <w:r>
+        <w:t xml:space="preserve">ook dat een plaatsje in ons rapport, </w:t>
+      </w:r>
+      <w:r>
+        <w:t>op een ludieke manier</w:t>
+      </w:r>
+      <w:r>
+        <w:t>,</w:t>
+      </w:r>
+      <w:r>
+        <w:t xml:space="preserve"> met batterijtjes.</w:t>
       </w:r>
     </w:p>
     <w:p>
@@ -523,6 +587,18 @@
       <w:r>
         <w:t>We gebruiken een kleur als het gaat om minder objectief meetbare</w:t>
       </w:r>
+      <w:r>
+        <w:t xml:space="preserve"> leerstofonderdelen.</w:t>
+      </w:r>
+    </w:p>
+    <w:p>
+      <w:pPr>
+        <w:pStyle w:val="Geenafstand"/>
+        <w:rPr>
+          <w:sz w:val="8"/>
+          <w:szCs w:val="8"/>
+        </w:rPr>
+      </w:pPr>
     </w:p>
     <w:tbl>
       <w:tblPr>
@@ -552,20 +628,71 @@
               <w:rPr>
                 <w:b/>
                 <w:color w:val="FFFFFF" w:themeColor="background1"/>
+                <w:sz w:val="30"/>
+                <w:szCs w:val="30"/>
               </w:rPr>
             </w:pPr>
             <w:r>
               <w:rPr>
-                <w:b/>
-                <w:color w:val="FFFFFF" w:themeColor="background1"/>
+                <w:noProof/>
+                <w:lang w:eastAsia="nl-BE"/>
               </w:rPr>
-              <w:t>↓</w:t>
+              <w:drawing>
+                <wp:inline distT="0" distB="0" distL="0" distR="0" wp14:anchorId="1F0FECBD" wp14:editId="40F9DD8F">
+                  <wp:extent cx="129000" cy="360000"/>
+                  <wp:effectExtent l="0" t="0" r="4445" b="2540"/>
+                  <wp:docPr id="28" name="Afbeelding 28" descr="Afbeeldingsresultaat voor waiting child icon"/>
+                  <wp:cNvGraphicFramePr>
+                    <a:graphicFrameLocks xmlns:a="http://schemas.openxmlformats.org/drawingml/2006/main" noChangeAspect="1"/>
+                  </wp:cNvGraphicFramePr>
+                  <a:graphic xmlns:a="http://schemas.openxmlformats.org/drawingml/2006/main">
+                    <a:graphicData uri="http://schemas.openxmlformats.org/drawingml/2006/picture">
+                      <pic:pic xmlns:pic="http://schemas.openxmlformats.org/drawingml/2006/picture">
+                        <pic:nvPicPr>
+                          <pic:cNvPr id="0" name="Picture 7" descr="Afbeeldingsresultaat voor waiting child icon"/>
+                          <pic:cNvPicPr>
+                            <a:picLocks noChangeAspect="1" noChangeArrowheads="1"/>
+                          </pic:cNvPicPr>
+                        </pic:nvPicPr>
+                        <pic:blipFill>
+                          <a:blip r:embed="rId6" cstate="print">
+                            <a:lum bright="70000" contrast="-70000"/>
+                            <a:extLst>
+                              <a:ext uri="{28A0092B-C50C-407E-A947-70E740481C1C}">
+                                <a14:useLocalDpi xmlns:a14="http://schemas.microsoft.com/office/drawing/2010/main" val="0"/>
+                              </a:ext>
+                            </a:extLst>
+                          </a:blip>
+                          <a:srcRect/>
+                          <a:stretch>
+                            <a:fillRect/>
+                          </a:stretch>
+                        </pic:blipFill>
+                        <pic:spPr bwMode="auto">
+                          <a:xfrm>
+                            <a:off x="0" y="0"/>
+                            <a:ext cx="129000" cy="360000"/>
+                          </a:xfrm>
+                          <a:prstGeom prst="rect">
+                            <a:avLst/>
+                          </a:prstGeom>
+                          <a:noFill/>
+                          <a:ln>
+                            <a:noFill/>
+                          </a:ln>
+                        </pic:spPr>
+                      </pic:pic>
+                    </a:graphicData>
+                  </a:graphic>
+                </wp:inline>
+              </w:drawing>
             </w:r>
           </w:p>
         </w:tc>
         <w:tc>
           <w:tcPr>
             <w:tcW w:w="7543" w:type="dxa"/>
+            <w:vAlign w:val="center"/>
           </w:tcPr>
           <w:p>
             <w:pPr>
@@ -579,6 +706,8 @@
             </w:r>
           </w:p>
         </w:tc>
+        <w:bookmarkStart w:id="0" w:name="_GoBack"/>
+        <w:bookmarkEnd w:id="0"/>
       </w:tr>
       <w:tr>
         <w:tc>
@@ -597,20 +726,86 @@
               <w:rPr>
                 <w:b/>
                 <w:color w:val="FFFFFF" w:themeColor="background1"/>
+                <w:sz w:val="30"/>
+                <w:szCs w:val="30"/>
               </w:rPr>
             </w:pPr>
             <w:r>
               <w:rPr>
-                <w:b/>
-                <w:color w:val="FFFFFF" w:themeColor="background1"/>
+                <w:noProof/>
+                <w:lang w:eastAsia="nl-BE"/>
               </w:rPr>
-              <w:t>→</w:t>
+              <w:drawing>
+                <wp:inline distT="0" distB="0" distL="0" distR="0" wp14:anchorId="01B5AEA2" wp14:editId="31F92A42">
+                  <wp:extent cx="336000" cy="360000"/>
+                  <wp:effectExtent l="0" t="0" r="6985" b="2540"/>
+                  <wp:docPr id="4" name="Afbeelding 4"/>
+                  <wp:cNvGraphicFramePr>
+                    <a:graphicFrameLocks xmlns:a="http://schemas.openxmlformats.org/drawingml/2006/main" noChangeAspect="1"/>
+                  </wp:cNvGraphicFramePr>
+                  <a:graphic xmlns:a="http://schemas.openxmlformats.org/drawingml/2006/main">
+                    <a:graphicData uri="http://schemas.openxmlformats.org/drawingml/2006/picture">
+                      <pic:pic xmlns:pic="http://schemas.openxmlformats.org/drawingml/2006/picture">
+                        <pic:nvPicPr>
+                          <pic:cNvPr id="0" name="Picture 3"/>
+                          <pic:cNvPicPr>
+                            <a:picLocks noChangeAspect="1" noChangeArrowheads="1"/>
+                          </pic:cNvPicPr>
+                        </pic:nvPicPr>
+                        <pic:blipFill>
+                          <a:blip r:embed="rId7" cstate="print">
+                            <a:duotone>
+                              <a:schemeClr val="bg2">
+                                <a:shade val="45000"/>
+                                <a:satMod val="135000"/>
+                              </a:schemeClr>
+                              <a:prstClr val="white"/>
+                            </a:duotone>
+                            <a:extLst>
+                              <a:ext uri="{BEBA8EAE-BF5A-486C-A8C5-ECC9F3942E4B}">
+                                <a14:imgProps xmlns:a14="http://schemas.microsoft.com/office/drawing/2010/main">
+                                  <a14:imgLayer r:embed="rId8">
+                                    <a14:imgEffect>
+                                      <a14:backgroundRemoval t="4348" b="95652" l="3077" r="96923">
+                                        <a14:foregroundMark x1="32308" y1="8696" x2="32308" y2="21739"/>
+                                        <a14:foregroundMark x1="72308" y1="46377" x2="76923" y2="49275"/>
+                                      </a14:backgroundRemoval>
+                                    </a14:imgEffect>
+                                  </a14:imgLayer>
+                                </a14:imgProps>
+                              </a:ext>
+                              <a:ext uri="{28A0092B-C50C-407E-A947-70E740481C1C}">
+                                <a14:useLocalDpi xmlns:a14="http://schemas.microsoft.com/office/drawing/2010/main" val="0"/>
+                              </a:ext>
+                            </a:extLst>
+                          </a:blip>
+                          <a:srcRect/>
+                          <a:stretch>
+                            <a:fillRect/>
+                          </a:stretch>
+                        </pic:blipFill>
+                        <pic:spPr bwMode="auto">
+                          <a:xfrm>
+                            <a:off x="0" y="0"/>
+                            <a:ext cx="336000" cy="360000"/>
+                          </a:xfrm>
+                          <a:prstGeom prst="rect">
+                            <a:avLst/>
+                          </a:prstGeom>
+                          <a:noFill/>
+                        </pic:spPr>
+                      </pic:pic>
+                    </a:graphicData>
+                  </a:graphic>
+                </wp:inline>
+              </w:drawing>
             </w:r>
           </w:p>
         </w:tc>
         <w:tc>
           <w:tcPr>
             <w:tcW w:w="7543" w:type="dxa"/>
+            <w:vAlign w:val="center"/>
           </w:tcPr>
           <w:p>
             <w:pPr>
@@ -642,22 +837,74 @@
               <w:rPr>
                 <w:b/>
                 <w:color w:val="FFFFFF" w:themeColor="background1"/>
+                <w:sz w:val="30"/>
+                <w:szCs w:val="30"/>
               </w:rPr>
             </w:pPr>
             <w:r>
               <w:rPr>
-                <w:b/>
-                <w:color w:val="FFFFFF" w:themeColor="background1"/>
+                <w:noProof/>
+                <w:lang w:eastAsia="nl-BE"/>
               </w:rPr>
-              <w:t>=</w:t>
-            </w:r>
-            <w:bookmarkStart w:id="0" w:name="_GoBack"/>
-            <w:bookmarkEnd w:id="0"/>
+              <w:drawing>
+                <wp:inline distT="0" distB="0" distL="0" distR="0" wp14:anchorId="61B5E4BF" wp14:editId="1A156761">
+                  <wp:extent cx="375000" cy="360000"/>
+                  <wp:effectExtent l="0" t="0" r="0" b="2540"/>
+                  <wp:docPr id="31" name="Afbeelding 31"/>
+                  <wp:cNvGraphicFramePr>
+                    <a:graphicFrameLocks xmlns:a="http://schemas.openxmlformats.org/drawingml/2006/main" noChangeAspect="1"/>
+                  </wp:cNvGraphicFramePr>
+                  <a:graphic xmlns:a="http://schemas.openxmlformats.org/drawingml/2006/main">
+                    <a:graphicData uri="http://schemas.openxmlformats.org/drawingml/2006/picture">
+                      <pic:pic xmlns:pic="http://schemas.openxmlformats.org/drawingml/2006/picture">
+                        <pic:nvPicPr>
+                          <pic:cNvPr id="0" name="Picture 6"/>
+                          <pic:cNvPicPr>
+                            <a:picLocks noChangeAspect="1" noChangeArrowheads="1"/>
+                          </pic:cNvPicPr>
+                        </pic:nvPicPr>
+                        <pic:blipFill>
+                          <a:blip r:embed="rId9" cstate="print">
+                            <a:duotone>
+                              <a:schemeClr val="bg2">
+                                <a:shade val="45000"/>
+                                <a:satMod val="135000"/>
+                              </a:schemeClr>
+                              <a:prstClr val="white"/>
+                            </a:duotone>
+                            <a:extLst>
+                              <a:ext uri="{28A0092B-C50C-407E-A947-70E740481C1C}">
+                                <a14:useLocalDpi xmlns:a14="http://schemas.microsoft.com/office/drawing/2010/main" val="0"/>
+                              </a:ext>
+                            </a:extLst>
+                          </a:blip>
+                          <a:srcRect/>
+                          <a:stretch>
+                            <a:fillRect/>
+                          </a:stretch>
+                        </pic:blipFill>
+                        <pic:spPr bwMode="auto">
+                          <a:xfrm>
+                            <a:off x="0" y="0"/>
+                            <a:ext cx="375000" cy="360000"/>
+                          </a:xfrm>
+                          <a:prstGeom prst="rect">
+                            <a:avLst/>
+                          </a:prstGeom>
+                          <a:noFill/>
+                        </pic:spPr>
+                      </pic:pic>
+                    </a:graphicData>
+                  </a:graphic>
+                </wp:inline>
+              </w:drawing>
+            </w:r>
           </w:p>
         </w:tc>
         <w:tc>
           <w:tcPr>
             <w:tcW w:w="7543" w:type="dxa"/>
+            <w:vAlign w:val="center"/>
           </w:tcPr>
           <w:p>
             <w:pPr>
@@ -670,7 +917,13 @@
               <w:t xml:space="preserve"> zelfstandig al</w:t>
             </w:r>
             <w:r>
-              <w:t xml:space="preserve"> (heel) goed. Het gewenste doel is bereikt.</w:t>
+              <w:t xml:space="preserve"> (heel) goed. </w:t>
+            </w:r>
+            <w:r>
+              <w:rPr>
+                <w:b/>
+              </w:rPr>
+              <w:t>Het gewenste doel is bereikt.</w:t>
             </w:r>
           </w:p>
         </w:tc>
@@ -689,20 +942,80 @@
               <w:rPr>
                 <w:b/>
                 <w:color w:val="FFFFFF" w:themeColor="background1"/>
+                <w:sz w:val="30"/>
+                <w:szCs w:val="30"/>
               </w:rPr>
             </w:pPr>
             <w:r>
               <w:rPr>
-                <w:b/>
-                <w:color w:val="FFFFFF" w:themeColor="background1"/>
+                <w:noProof/>
+                <w:lang w:eastAsia="nl-BE"/>
               </w:rPr>
-              <w:t>↑</w:t>
+              <w:drawing>
+                <wp:inline distT="0" distB="0" distL="0" distR="0" wp14:anchorId="35AB5829" wp14:editId="0961FF47">
+                  <wp:extent cx="486001" cy="360000"/>
+                  <wp:effectExtent l="0" t="0" r="0" b="2540"/>
+                  <wp:docPr id="33" name="Afbeelding 33"/>
+                  <wp:cNvGraphicFramePr>
+                    <a:graphicFrameLocks xmlns:a="http://schemas.openxmlformats.org/drawingml/2006/main" noChangeAspect="1"/>
+                  </wp:cNvGraphicFramePr>
+                  <a:graphic xmlns:a="http://schemas.openxmlformats.org/drawingml/2006/main">
+                    <a:graphicData uri="http://schemas.openxmlformats.org/drawingml/2006/picture">
+                      <pic:pic xmlns:pic="http://schemas.openxmlformats.org/drawingml/2006/picture">
+                        <pic:nvPicPr>
+                          <pic:cNvPr id="0" name="Picture 4"/>
+                          <pic:cNvPicPr>
+                            <a:picLocks noChangeAspect="1" noChangeArrowheads="1"/>
+                          </pic:cNvPicPr>
+                        </pic:nvPicPr>
+                        <pic:blipFill>
+                          <a:blip r:embed="rId10" cstate="print">
+                            <a:lum bright="70000" contrast="-70000"/>
+                            <a:extLst>
+                              <a:ext uri="{BEBA8EAE-BF5A-486C-A8C5-ECC9F3942E4B}">
+                                <a14:imgProps xmlns:a14="http://schemas.microsoft.com/office/drawing/2010/main">
+                                  <a14:imgLayer r:embed="rId11">
+                                    <a14:imgEffect>
+                                      <a14:backgroundRemoval t="9434" b="94340" l="6294" r="95105">
+                                        <a14:foregroundMark x1="24476" y1="18868" x2="36364" y2="30189"/>
+                                        <a14:foregroundMark x1="60839" y1="21698" x2="75524" y2="26415"/>
+                                      </a14:backgroundRemoval>
+                                    </a14:imgEffect>
+                                  </a14:imgLayer>
+                                </a14:imgProps>
+                              </a:ext>
+                              <a:ext uri="{28A0092B-C50C-407E-A947-70E740481C1C}">
+                                <a14:useLocalDpi xmlns:a14="http://schemas.microsoft.com/office/drawing/2010/main" val="0"/>
+                              </a:ext>
+                            </a:extLst>
+                          </a:blip>
+                          <a:srcRect/>
+                          <a:stretch>
+                            <a:fillRect/>
+                          </a:stretch>
+                        </pic:blipFill>
+                        <pic:spPr bwMode="auto">
+                          <a:xfrm>
+                            <a:off x="0" y="0"/>
+                            <a:ext cx="486001" cy="360000"/>
+                          </a:xfrm>
+                          <a:prstGeom prst="rect">
+                            <a:avLst/>
+                          </a:prstGeom>
+                          <a:noFill/>
+                        </pic:spPr>
+                      </pic:pic>
+                    </a:graphicData>
+                  </a:graphic>
+                </wp:inline>
+              </w:drawing>
             </w:r>
           </w:p>
         </w:tc>
         <w:tc>
           <w:tcPr>
             <w:tcW w:w="7543" w:type="dxa"/>
+            <w:vAlign w:val="center"/>
           </w:tcPr>
           <w:p>
             <w:pPr>
@@ -712,7 +1025,19 @@
               <w:t>Ook uitdagingen en extra’s lukken al. Leervoorsprong.</w:t>
             </w:r>
             <w:r>
-              <w:t xml:space="preserve"> Biedt hulp aan anderen.</w:t>
+              <w:t xml:space="preserve"> </w:t>
+            </w:r>
+            <w:r>
+              <w:t>Kan</w:t>
+            </w:r>
+            <w:r>
+              <w:t xml:space="preserve"> anderen</w:t>
+            </w:r>
+            <w:r>
+              <w:t xml:space="preserve"> helpen</w:t>
+            </w:r>
+            <w:r>
+              <w:t>.</w:t>
             </w:r>
           </w:p>
         </w:tc>
@@ -735,25 +1060,21 @@
         <w:t xml:space="preserve">Voor lichamelijk opvoeding hanteren we </w:t>
       </w:r>
       <w:r>
-        <w:t xml:space="preserve">omwille van het gebruikte evaluatiesysteem </w:t>
-      </w:r>
-      <w:r>
-        <w:t xml:space="preserve">nog </w:t>
-      </w:r>
-      <w:r>
-        <w:t>een 5</w:t>
-      </w:r>
-      <w:r>
-        <w:rPr>
-          <w:vertAlign w:val="superscript"/>
-        </w:rPr>
-        <w:t>de</w:t>
-      </w:r>
-      <w:r>
-        <w:t xml:space="preserve"> niveau</w:t>
-      </w:r>
-      <w:r>
-        <w:t>.</w:t>
+        <w:t xml:space="preserve">een </w:t>
+      </w:r>
+      <w:proofErr w:type="spellStart"/>
+      <w:r>
+        <w:t>volgsyteem</w:t>
+      </w:r>
+      <w:proofErr w:type="spellEnd"/>
+      <w:r>
+        <w:t xml:space="preserve"> over de 6 leerjaren heen, maar dat vraagt wel een opdeling in 5 i.p.v. 4 niveaus. We voegen op dat </w:t>
+      </w:r>
+      <w:r>
+        <w:t>rapport</w:t>
+      </w:r>
+      <w:r>
+        <w:t>blad dus nog een niveau toe (in wit).</w:t>
       </w:r>
     </w:p>
     <w:p>
@@ -799,7 +1120,16 @@
               <w:pStyle w:val="Geenafstand"/>
             </w:pPr>
             <w:r>
-              <w:t xml:space="preserve">Duidelijke aanleg / talent. </w:t>
+              <w:t xml:space="preserve">Opvallende </w:t>
+            </w:r>
+            <w:r>
+              <w:t xml:space="preserve">aanleg / </w:t>
+            </w:r>
+            <w:r>
+              <w:t xml:space="preserve">Overduidelijk </w:t>
+            </w:r>
+            <w:r>
+              <w:t>talent</w:t>
             </w:r>
           </w:p>
         </w:tc>
@@ -845,16 +1175,28 @@
         <w:t xml:space="preserve"> ook zelf nadenken over hun prestaties. </w:t>
       </w:r>
       <w:r>
-        <w:t xml:space="preserve">Daarom laten we ze onder andere </w:t>
-      </w:r>
-      <w:r>
-        <w:t xml:space="preserve">zelf hun inzet inschatten én mogen ze </w:t>
+        <w:t xml:space="preserve">Daarom laten we ze </w:t>
+      </w:r>
+      <w:r>
+        <w:t xml:space="preserve">zelf hun inzet inschatten én </w:t>
+      </w:r>
+      <w:r>
+        <w:t xml:space="preserve">duiden </w:t>
+      </w:r>
+      <w:r>
+        <w:t xml:space="preserve">ze </w:t>
       </w:r>
       <w:r>
         <w:t xml:space="preserve">op het rapport </w:t>
       </w:r>
       <w:r>
-        <w:t>aanduiden welke prestaties hen trots maken en waar ze nog willen in groeie</w:t>
+        <w:t xml:space="preserve">aan welke prestaties hen trots maken en waar ze </w:t>
+      </w:r>
+      <w:r>
+        <w:t>in</w:t>
+      </w:r>
+      <w:r>
+        <w:t xml:space="preserve"> willen groeie</w:t>
       </w:r>
       <w:r>
         <w:t>n.</w:t>
@@ -906,27 +1248,15 @@
             <w:pPr>
               <w:pStyle w:val="Geenafstand"/>
               <w:jc w:val="center"/>
-              <w:rPr>
-                <w:b/>
-              </w:rPr>
-            </w:pPr>
-            <w:r>
-              <w:rPr>
-                <w:b/>
-              </w:rPr>
+            </w:pPr>
+            <w:r>
               <w:t xml:space="preserve">Waarover ben je </w:t>
             </w:r>
             <w:r>
-              <w:rPr>
-                <w:b/>
-              </w:rPr>
               <w:t>SUPER FIER</w:t>
             </w:r>
             <w:r>
-              <w:rPr>
-                <w:b/>
-              </w:rPr>
-              <w:t xml:space="preserve"> </w:t>
+              <w:t>?</w:t>
             </w:r>
           </w:p>
           <w:p>
@@ -934,22 +1264,6 @@
               <w:pStyle w:val="Geenafstand"/>
               <w:jc w:val="center"/>
               <w:rPr>
-                <w:b/>
-              </w:rPr>
-            </w:pPr>
-            <w:r>
-              <w:rPr>
-                <w:b/>
-              </w:rPr>
-              <w:t>in dit rapport?</w:t>
-            </w:r>
-          </w:p>
-          <w:p>
-            <w:pPr>
-              <w:pStyle w:val="Geenafstand"/>
-              <w:jc w:val="center"/>
-              <w:rPr>
-                <w:b/>
                 <w:sz w:val="8"/>
                 <w:szCs w:val="8"/>
               </w:rPr>
@@ -959,15 +1273,18 @@
             <w:pPr>
               <w:pStyle w:val="Geenafstand"/>
               <w:jc w:val="center"/>
-              <w:rPr>
-                <w:b/>
-              </w:rPr>
-            </w:pPr>
-            <w:r>
-              <w:rPr>
-                <w:b/>
-              </w:rPr>
-              <w:t>Kleur die vakjes (max. 3) groen</w:t>
+            </w:pPr>
+            <w:r>
+              <w:t>Teken er een pluim</w:t>
+            </w:r>
+            <w:r>
+              <w:t xml:space="preserve"> </w:t>
+            </w:r>
+            <w:r>
+              <w:t xml:space="preserve">bij! </w:t>
+            </w:r>
+            <w:r>
+              <w:t>(max. 3)</w:t>
             </w:r>
           </w:p>
           <w:p>
@@ -987,112 +1304,18 @@
                 <w:lang w:eastAsia="nl-BE"/>
               </w:rPr>
               <w:drawing>
-                <wp:anchor distT="0" distB="0" distL="114300" distR="114300" simplePos="0" relativeHeight="251660288" behindDoc="0" locked="0" layoutInCell="1" allowOverlap="1" wp14:anchorId="4D54B4BD" wp14:editId="45A68D0D">
+                <wp:anchor distT="0" distB="0" distL="114300" distR="114300" simplePos="0" relativeHeight="251660288" behindDoc="0" locked="0" layoutInCell="1" allowOverlap="1" wp14:anchorId="356A0F19" wp14:editId="40D20148">
                   <wp:simplePos x="0" y="0"/>
-                  <wp:positionH relativeFrom="margin">
-                    <wp:posOffset>2416810</wp:posOffset>
+                  <wp:positionH relativeFrom="column">
+                    <wp:posOffset>2306955</wp:posOffset>
                   </wp:positionH>
-                  <wp:positionV relativeFrom="margin">
-                    <wp:posOffset>104775</wp:posOffset>
+                  <wp:positionV relativeFrom="paragraph">
+                    <wp:posOffset>-464820</wp:posOffset>
                   </wp:positionV>
-                  <wp:extent cx="467995" cy="467995"/>
+                  <wp:extent cx="448945" cy="467995"/>
                   <wp:effectExtent l="0" t="0" r="8255" b="8255"/>
                   <wp:wrapSquare wrapText="bothSides"/>
-                  <wp:docPr id="19" name="Afbeelding 19" descr="Afbeeldingsresultaat voor green checkbox"/>
-                  <wp:cNvGraphicFramePr>
-                    <a:graphicFrameLocks xmlns:a="http://schemas.openxmlformats.org/drawingml/2006/main" noChangeAspect="1"/>
-                  </wp:cNvGraphicFramePr>
-                  <a:graphic xmlns:a="http://schemas.openxmlformats.org/drawingml/2006/main">
-                    <a:graphicData uri="http://schemas.openxmlformats.org/drawingml/2006/picture">
-                      <pic:pic xmlns:pic="http://schemas.openxmlformats.org/drawingml/2006/picture">
-                        <pic:nvPicPr>
-                          <pic:cNvPr id="0" name="Picture 3" descr="Afbeeldingsresultaat voor green checkbox"/>
-                          <pic:cNvPicPr>
-                            <a:picLocks noChangeAspect="1" noChangeArrowheads="1"/>
-                          </pic:cNvPicPr>
-                        </pic:nvPicPr>
-                        <pic:blipFill>
-                          <a:blip r:embed="rId6" cstate="print">
-                            <a:extLst>
-                              <a:ext uri="{28A0092B-C50C-407E-A947-70E740481C1C}">
-                                <a14:useLocalDpi xmlns:a14="http://schemas.microsoft.com/office/drawing/2010/main" val="0"/>
-                              </a:ext>
-                            </a:extLst>
-                          </a:blip>
-                          <a:srcRect/>
-                          <a:stretch>
-                            <a:fillRect/>
-                          </a:stretch>
-                        </pic:blipFill>
-                        <pic:spPr bwMode="auto">
-                          <a:xfrm>
-                            <a:off x="0" y="0"/>
-                            <a:ext cx="467995" cy="467995"/>
-                          </a:xfrm>
-                          <a:prstGeom prst="rect">
-                            <a:avLst/>
-                          </a:prstGeom>
-                          <a:noFill/>
-                          <a:ln>
-                            <a:noFill/>
-                          </a:ln>
-                        </pic:spPr>
-                      </pic:pic>
-                    </a:graphicData>
-                  </a:graphic>
-                  <wp14:sizeRelH relativeFrom="margin">
-                    <wp14:pctWidth>0</wp14:pctWidth>
-                  </wp14:sizeRelH>
-                  <wp14:sizeRelV relativeFrom="margin">
-                    <wp14:pctHeight>0</wp14:pctHeight>
-                  </wp14:sizeRelV>
-                </wp:anchor>
-              </w:drawing>
-            </w:r>
-          </w:p>
-        </w:tc>
-        <w:tc>
-          <w:tcPr>
-            <w:tcW w:w="4835" w:type="dxa"/>
-            <w:vAlign w:val="center"/>
-          </w:tcPr>
-          <w:p>
-            <w:pPr>
-              <w:pStyle w:val="Geenafstand"/>
-              <w:jc w:val="center"/>
-              <w:rPr>
-                <w:rFonts w:ascii="Verdana" w:hAnsi="Verdana"/>
-                <w:b/>
-                <w:sz w:val="4"/>
-                <w:szCs w:val="4"/>
-              </w:rPr>
-            </w:pPr>
-            <w:r>
-              <w:rPr>
-                <w:noProof/>
-                <w:lang w:eastAsia="nl-BE"/>
-              </w:rPr>
-              <w:drawing>
-                <wp:anchor distT="0" distB="0" distL="114300" distR="114300" simplePos="0" relativeHeight="251659264" behindDoc="1" locked="0" layoutInCell="1" allowOverlap="1" wp14:anchorId="25359308" wp14:editId="13566390">
-                  <wp:simplePos x="0" y="0"/>
-                  <wp:positionH relativeFrom="margin">
-                    <wp:posOffset>2409190</wp:posOffset>
-                  </wp:positionH>
-                  <wp:positionV relativeFrom="margin">
-                    <wp:posOffset>59690</wp:posOffset>
-                  </wp:positionV>
-                  <wp:extent cx="467995" cy="467995"/>
-                  <wp:effectExtent l="0" t="0" r="8255" b="8255"/>
-                  <wp:wrapTight wrapText="bothSides">
-                    <wp:wrapPolygon edited="0">
-                      <wp:start x="0" y="0"/>
-                      <wp:lineTo x="0" y="21102"/>
-                      <wp:lineTo x="21102" y="21102"/>
-                      <wp:lineTo x="21102" y="0"/>
-                      <wp:lineTo x="0" y="0"/>
-                    </wp:wrapPolygon>
-                  </wp:wrapTight>
-                  <wp:docPr id="18" name="Afbeelding 18" descr="Gerelateerde afbeelding"/>
+                  <wp:docPr id="1" name="Afbeelding 1" descr="Gerelateerde afbeelding"/>
                   <wp:cNvGraphicFramePr>
                     <a:graphicFrameLocks xmlns:a="http://schemas.openxmlformats.org/drawingml/2006/main" noChangeAspect="1"/>
                   </wp:cNvGraphicFramePr>
@@ -1105,23 +1328,30 @@
                             <a:picLocks noChangeAspect="1" noChangeArrowheads="1"/>
                           </pic:cNvPicPr>
                         </pic:nvPicPr>
-                        <pic:blipFill>
-                          <a:blip r:embed="rId7" cstate="print">
+                        <pic:blipFill rotWithShape="1">
+                          <a:blip r:embed="rId12" cstate="print">
                             <a:extLst>
+                              <a:ext uri="{BEBA8EAE-BF5A-486C-A8C5-ECC9F3942E4B}">
+                                <a14:imgProps xmlns:a14="http://schemas.microsoft.com/office/drawing/2010/main">
+                                  <a14:imgLayer r:embed="rId13">
+                                    <a14:imgEffect>
+                                      <a14:backgroundRemoval t="10000" b="90000" l="10000" r="90000"/>
+                                    </a14:imgEffect>
+                                  </a14:imgLayer>
+                                </a14:imgProps>
+                              </a:ext>
                               <a:ext uri="{28A0092B-C50C-407E-A947-70E740481C1C}">
                                 <a14:useLocalDpi xmlns:a14="http://schemas.microsoft.com/office/drawing/2010/main" val="0"/>
                               </a:ext>
                             </a:extLst>
                           </a:blip>
-                          <a:srcRect/>
-                          <a:stretch>
-                            <a:fillRect/>
-                          </a:stretch>
+                          <a:srcRect l="31000" t="31000" r="32750" b="31250"/>
+                          <a:stretch/>
                         </pic:blipFill>
                         <pic:spPr bwMode="auto">
                           <a:xfrm>
                             <a:off x="0" y="0"/>
-                            <a:ext cx="467995" cy="467995"/>
+                            <a:ext cx="448945" cy="467995"/>
                           </a:xfrm>
                           <a:prstGeom prst="rect">
                             <a:avLst/>
@@ -1130,33 +1360,146 @@
                           <a:ln>
                             <a:noFill/>
                           </a:ln>
+                          <a:extLst>
+                            <a:ext uri="{53640926-AAD7-44D8-BBD7-CCE9431645EC}">
+                              <a14:shadowObscured xmlns:a14="http://schemas.microsoft.com/office/drawing/2010/main"/>
+                            </a:ext>
+                          </a:extLst>
                         </pic:spPr>
                       </pic:pic>
                     </a:graphicData>
                   </a:graphic>
-                  <wp14:sizeRelH relativeFrom="margin">
+                  <wp14:sizeRelH relativeFrom="page">
                     <wp14:pctWidth>0</wp14:pctWidth>
                   </wp14:sizeRelH>
-                  <wp14:sizeRelV relativeFrom="margin">
+                  <wp14:sizeRelV relativeFrom="page">
                     <wp14:pctHeight>0</wp14:pctHeight>
                   </wp14:sizeRelV>
                 </wp:anchor>
               </w:drawing>
             </w:r>
           </w:p>
+        </w:tc>
+        <w:tc>
+          <w:tcPr>
+            <w:tcW w:w="4835" w:type="dxa"/>
+            <w:vAlign w:val="center"/>
+          </w:tcPr>
           <w:p>
             <w:pPr>
               <w:pStyle w:val="Geenafstand"/>
               <w:jc w:val="center"/>
               <w:rPr>
+                <w:rFonts w:ascii="Verdana" w:hAnsi="Verdana"/>
                 <w:b/>
+                <w:sz w:val="4"/>
+                <w:szCs w:val="4"/>
               </w:rPr>
             </w:pPr>
             <w:r>
               <w:rPr>
-                <w:b/>
+                <w:noProof/>
+                <w:lang w:eastAsia="nl-BE"/>
               </w:rPr>
-              <w:t xml:space="preserve">Wat wil je beter doen </w:t>
+              <w:drawing>
+                <wp:anchor distT="0" distB="0" distL="114300" distR="114300" simplePos="0" relativeHeight="251661312" behindDoc="0" locked="0" layoutInCell="1" allowOverlap="1" wp14:anchorId="568FF7D2" wp14:editId="6C231BE3">
+                  <wp:simplePos x="0" y="0"/>
+                  <wp:positionH relativeFrom="column">
+                    <wp:posOffset>2487930</wp:posOffset>
+                  </wp:positionH>
+                  <wp:positionV relativeFrom="paragraph">
+                    <wp:posOffset>6985</wp:posOffset>
+                  </wp:positionV>
+                  <wp:extent cx="276225" cy="467995"/>
+                  <wp:effectExtent l="0" t="0" r="9525" b="8255"/>
+                  <wp:wrapSquare wrapText="bothSides"/>
+                  <wp:docPr id="3" name="Afbeelding 3" descr="Afbeeldingsresultaat voor ladder tekening"/>
+                  <wp:cNvGraphicFramePr>
+                    <a:graphicFrameLocks xmlns:a="http://schemas.openxmlformats.org/drawingml/2006/main" noChangeAspect="1"/>
+                  </wp:cNvGraphicFramePr>
+                  <a:graphic xmlns:a="http://schemas.openxmlformats.org/drawingml/2006/main">
+                    <a:graphicData uri="http://schemas.openxmlformats.org/drawingml/2006/picture">
+                      <pic:pic xmlns:pic="http://schemas.openxmlformats.org/drawingml/2006/picture">
+                        <pic:nvPicPr>
+                          <pic:cNvPr id="0" name="Picture 3" descr="Afbeeldingsresultaat voor ladder tekening"/>
+                          <pic:cNvPicPr>
+                            <a:picLocks noChangeAspect="1" noChangeArrowheads="1"/>
+                          </pic:cNvPicPr>
+                        </pic:nvPicPr>
+                        <pic:blipFill rotWithShape="1">
+                          <a:blip r:embed="rId14" cstate="print">
+                            <a:duotone>
+                              <a:prstClr val="black"/>
+                              <a:schemeClr val="tx1">
+                                <a:tint val="45000"/>
+                                <a:satMod val="400000"/>
+                              </a:schemeClr>
+                            </a:duotone>
+                            <a:extLst>
+                              <a:ext uri="{BEBA8EAE-BF5A-486C-A8C5-ECC9F3942E4B}">
+                                <a14:imgProps xmlns:a14="http://schemas.microsoft.com/office/drawing/2010/main">
+                                  <a14:imgLayer r:embed="rId15">
+                                    <a14:imgEffect>
+                                      <a14:backgroundRemoval t="2156" b="100000" l="0" r="100000"/>
+                                    </a14:imgEffect>
+                                  </a14:imgLayer>
+                                </a14:imgProps>
+                              </a:ext>
+                              <a:ext uri="{28A0092B-C50C-407E-A947-70E740481C1C}">
+                                <a14:useLocalDpi xmlns:a14="http://schemas.microsoft.com/office/drawing/2010/main" val="0"/>
+                              </a:ext>
+                            </a:extLst>
+                          </a:blip>
+                          <a:srcRect/>
+                          <a:stretch/>
+                        </pic:blipFill>
+                        <pic:spPr bwMode="auto">
+                          <a:xfrm>
+                            <a:off x="0" y="0"/>
+                            <a:ext cx="276225" cy="467995"/>
+                          </a:xfrm>
+                          <a:prstGeom prst="rect">
+                            <a:avLst/>
+                          </a:prstGeom>
+                          <a:noFill/>
+                          <a:ln>
+                            <a:noFill/>
+                          </a:ln>
+                          <a:extLst>
+                            <a:ext uri="{53640926-AAD7-44D8-BBD7-CCE9431645EC}">
+                              <a14:shadowObscured xmlns:a14="http://schemas.microsoft.com/office/drawing/2010/main"/>
+                            </a:ext>
+                          </a:extLst>
+                        </pic:spPr>
+                      </pic:pic>
+                    </a:graphicData>
+                  </a:graphic>
+                  <wp14:sizeRelH relativeFrom="page">
+                    <wp14:pctWidth>0</wp14:pctWidth>
+                  </wp14:sizeRelH>
+                  <wp14:sizeRelV relativeFrom="page">
+                    <wp14:pctHeight>0</wp14:pctHeight>
+                  </wp14:sizeRelV>
+                </wp:anchor>
+              </w:drawing>
+            </w:r>
+          </w:p>
+          <w:p>
+            <w:pPr>
+              <w:pStyle w:val="Geenafstand"/>
+              <w:jc w:val="center"/>
+            </w:pPr>
+            <w:r>
+              <w:t xml:space="preserve">Wat wil je </w:t>
+            </w:r>
+            <w:r>
+              <w:t>volgende keer beter d</w:t>
+            </w:r>
+            <w:r>
+              <w:t>oen</w:t>
+            </w:r>
+            <w:r>
+              <w:t>?</w:t>
             </w:r>
           </w:p>
           <w:p>
@@ -1164,22 +1507,6 @@
               <w:pStyle w:val="Geenafstand"/>
               <w:jc w:val="center"/>
               <w:rPr>
-                <w:b/>
-              </w:rPr>
-            </w:pPr>
-            <w:r>
-              <w:rPr>
-                <w:b/>
-              </w:rPr>
-              <w:t>volgende keer?</w:t>
-            </w:r>
-          </w:p>
-          <w:p>
-            <w:pPr>
-              <w:pStyle w:val="Geenafstand"/>
-              <w:jc w:val="center"/>
-              <w:rPr>
-                <w:b/>
                 <w:sz w:val="8"/>
                 <w:szCs w:val="8"/>
               </w:rPr>
@@ -1197,22 +1524,16 @@
               </w:rPr>
             </w:pPr>
             <w:r>
-              <w:rPr>
-                <w:b/>
-              </w:rPr>
-              <w:t xml:space="preserve">Kleur die vakjes (max. </w:t>
-            </w:r>
-            <w:r>
-              <w:rPr>
-                <w:b/>
-              </w:rPr>
+              <w:t>Teken er een laddertje bij! (</w:t>
+            </w:r>
+            <w:r>
+              <w:t xml:space="preserve">max. </w:t>
+            </w:r>
+            <w:r>
               <w:t>2</w:t>
             </w:r>
             <w:r>
-              <w:rPr>
-                <w:b/>
-              </w:rPr>
-              <w:t>) geel</w:t>
+              <w:t>)</w:t>
             </w:r>
           </w:p>
         </w:tc>
@@ -1233,37 +1554,18 @@
       <w:pPr>
         <w:pStyle w:val="Geenafstand"/>
         <w:rPr>
-          <w:sz w:val="12"/>
-          <w:szCs w:val="12"/>
-        </w:rPr>
-      </w:pPr>
-    </w:p>
-    <w:p>
-      <w:pPr>
-        <w:pStyle w:val="Geenafstand"/>
-        <w:rPr>
           <w:b/>
-        </w:rPr>
-      </w:pPr>
-      <w:r>
-        <w:rPr>
-          <w:b/>
-        </w:rPr>
-        <w:t>Tot</w:t>
-      </w:r>
-      <w:r>
-        <w:rPr>
-          <w:b/>
-        </w:rPr>
-        <w:t xml:space="preserve"> slot</w:t>
-      </w:r>
-    </w:p>
-    <w:p>
-      <w:pPr>
-        <w:pStyle w:val="Geenafstand"/>
-      </w:pPr>
-      <w:r>
-        <w:t>Wat de resultaten in dit rapport ook mogen zijn, het belangrijkste is dat u, net zoals wij dat doen, met uw kind in gesprek gaat over zijn/haar prestaties. Met pluimen waar die verdiend zijn en met positieve aanmoediging en haalbare streefdoelen waar dat nodig is.</w:t>
+          <w:sz w:val="16"/>
+          <w:szCs w:val="16"/>
+        </w:rPr>
+      </w:pPr>
+    </w:p>
+    <w:p>
+      <w:pPr>
+        <w:pStyle w:val="Geenafstand"/>
+      </w:pPr>
+      <w:r>
+        <w:t>Wat de resultaten in dit rapport ook mogen zijn, het belangrijkste is dat u met uw kind in gesprek gaat over zijn/haar prestaties. Met pluimen waar die verdiend zijn en met positieve aanmoediging en haalbare streefdoelen waar dat nodig is.</w:t>
       </w:r>
     </w:p>
     <w:p>
@@ -1297,6 +1599,36 @@
         <w:t>Bekafteam</w:t>
       </w:r>
       <w:proofErr w:type="spellEnd"/>
+    </w:p>
+    <w:p>
+      <w:pPr>
+        <w:pStyle w:val="Geenafstand"/>
+        <w:jc w:val="both"/>
+        <w:rPr>
+          <w:sz w:val="16"/>
+          <w:szCs w:val="16"/>
+        </w:rPr>
+      </w:pPr>
+    </w:p>
+    <w:p>
+      <w:pPr>
+        <w:pStyle w:val="Geenafstand"/>
+        <w:jc w:val="both"/>
+      </w:pPr>
+      <w:r>
+        <w:t xml:space="preserve">P.S. Meer weten over de symbolen in het rapport? Surf naar </w:t>
+      </w:r>
+      <w:hyperlink r:id="rId16" w:history="1">
+        <w:r>
+          <w:rPr>
+            <w:rStyle w:val="Hyperlink"/>
+          </w:rPr>
+          <w:t>https://zill.katholiekonderwijs.vlaanderen/</w:t>
+        </w:r>
+      </w:hyperlink>
+      <w:r>
+        <w:t xml:space="preserve"> </w:t>
+      </w:r>
     </w:p>
     <w:sectPr>
       <w:pgSz w:w="11906" w:h="16838"/>
@@ -1675,6 +2007,29 @@
       <w:szCs w:val="16"/>
     </w:rPr>
   </w:style>
+  <w:style w:type="character" w:styleId="Hyperlink">
+    <w:name w:val="Hyperlink"/>
+    <w:basedOn w:val="Standaardalinea-lettertype"/>
+    <w:uiPriority w:val="99"/>
+    <w:unhideWhenUsed/>
+    <w:rsid w:val="006B7582"/>
+    <w:rPr>
+      <w:color w:val="0000FF" w:themeColor="hyperlink"/>
+      <w:u w:val="single"/>
+    </w:rPr>
+  </w:style>
+  <w:style w:type="character" w:styleId="GevolgdeHyperlink">
+    <w:name w:val="FollowedHyperlink"/>
+    <w:basedOn w:val="Standaardalinea-lettertype"/>
+    <w:uiPriority w:val="99"/>
+    <w:semiHidden/>
+    <w:unhideWhenUsed/>
+    <w:rsid w:val="006B7582"/>
+    <w:rPr>
+      <w:color w:val="800080" w:themeColor="followedHyperlink"/>
+      <w:u w:val="single"/>
+    </w:rPr>
+  </w:style>
 </w:styles>
 </file>
 
@@ -1922,6 +2277,29 @@
       <w:rFonts w:ascii="Tahoma" w:hAnsi="Tahoma" w:cs="Tahoma"/>
       <w:sz w:val="16"/>
       <w:szCs w:val="16"/>
+    </w:rPr>
+  </w:style>
+  <w:style w:type="character" w:styleId="Hyperlink">
+    <w:name w:val="Hyperlink"/>
+    <w:basedOn w:val="Standaardalinea-lettertype"/>
+    <w:uiPriority w:val="99"/>
+    <w:unhideWhenUsed/>
+    <w:rsid w:val="006B7582"/>
+    <w:rPr>
+      <w:color w:val="0000FF" w:themeColor="hyperlink"/>
+      <w:u w:val="single"/>
+    </w:rPr>
+  </w:style>
+  <w:style w:type="character" w:styleId="GevolgdeHyperlink">
+    <w:name w:val="FollowedHyperlink"/>
+    <w:basedOn w:val="Standaardalinea-lettertype"/>
+    <w:uiPriority w:val="99"/>
+    <w:semiHidden/>
+    <w:unhideWhenUsed/>
+    <w:rsid w:val="006B7582"/>
+    <w:rPr>
+      <w:color w:val="800080" w:themeColor="followedHyperlink"/>
+      <w:u w:val="single"/>
     </w:rPr>
   </w:style>
 </w:styles>

</xml_diff>